<commit_message>
je commit demain la modif avec les users. Les éudiants pourront se connecter à l'application, et je retire les éléments que le prof nous a dit. Pour les USERS, la meilleur des choses est de faire un héritage un peu du genre, 			----------- 			|	 USER 			|     id 			|	login  | 			|	 mdp   | 			------------ 			   |  | 	|----------|  |------------| 	|						   | ----------------      ---------------- Administration	|		Etudiant nom				|	    Les champs libelle         |      -------------- ----------------
çe n'est pas une grosse modif et puis comme ça on aura utilisé l'héritage dans notre projet, c'est une bonne chose.
la table sql va être modifier mais rien de méchant voila.
</commit_message>
<xml_diff>
--- a/SIEtudiant/WebContent/Rapports/Rapport de synthése.docx
+++ b/SIEtudiant/WebContent/Rapports/Rapport de synthése.docx
@@ -3624,9 +3624,11 @@
         <w:lastRenderedPageBreak/>
         <w:t>étant donné que la prise de conscience sur ce type de module fut assez tardive, le projet étant bien avancer.</w:t>
       </w:r>
-      <w:r>
-        <w:t xml:space="preserve"> </w:t>
-      </w:r>
+    </w:p>
+    <w:p>
+      <w:pPr>
+        <w:ind w:firstLine="708"/>
+      </w:pPr>
     </w:p>
     <w:p/>
     <w:sectPr>
@@ -3714,7 +3716,7 @@
           <w:rFonts w:asciiTheme="majorHAnsi" w:hAnsiTheme="majorHAnsi"/>
           <w:noProof/>
         </w:rPr>
-        <w:t>2</w:t>
+        <w:t>7</w:t>
       </w:r>
     </w:fldSimple>
   </w:p>
@@ -3769,9 +3771,6 @@
         </w:rPr>
         <w:alias w:val="Titre"/>
         <w:id w:val="77738743"/>
-        <w:placeholder>
-          <w:docPart w:val="2908E602673A45588DF8C313875C86E7"/>
-        </w:placeholder>
         <w:dataBinding w:prefixMappings="xmlns:ns0='http://schemas.openxmlformats.org/package/2006/metadata/core-properties' xmlns:ns1='http://purl.org/dc/elements/1.1/'" w:xpath="/ns0:coreProperties[1]/ns1:title[1]" w:storeItemID="{6C3C8BC8-F283-45AE-878A-BAB7291924A1}"/>
         <w:text/>
       </w:sdtPr>
@@ -4567,320 +4566,6 @@
 </w:styles>
 </file>
 
-<file path=word/glossary/document.xml><?xml version="1.0" encoding="utf-8"?>
-<w:glossaryDocument xmlns:ve="http://schemas.openxmlformats.org/markup-compatibility/2006" xmlns:o="urn:schemas-microsoft-com:office:office" xmlns:r="http://schemas.openxmlformats.org/officeDocument/2006/relationships" xmlns:m="http://schemas.openxmlformats.org/officeDocument/2006/math" xmlns:v="urn:schemas-microsoft-com:vml" xmlns:wp="http://schemas.openxmlformats.org/drawingml/2006/wordprocessingDrawing" xmlns:w10="urn:schemas-microsoft-com:office:word" xmlns:w="http://schemas.openxmlformats.org/wordprocessingml/2006/main" xmlns:wne="http://schemas.microsoft.com/office/word/2006/wordml">
-  <w:docParts/>
-</w:glossaryDocument>
-</file>
-
-<file path=word/glossary/fontTable.xml><?xml version="1.0" encoding="utf-8"?>
-<w:fonts xmlns:r="http://schemas.openxmlformats.org/officeDocument/2006/relationships" xmlns:w="http://schemas.openxmlformats.org/wordprocessingml/2006/main">
-  <w:font w:name="Times New Roman">
-    <w:panose1 w:val="02020603050405020304"/>
-    <w:charset w:val="00"/>
-    <w:family w:val="roman"/>
-    <w:pitch w:val="variable"/>
-    <w:sig w:usb0="E0002AFF" w:usb1="C0007841" w:usb2="00000009" w:usb3="00000000" w:csb0="000001FF" w:csb1="00000000"/>
-  </w:font>
-  <w:font w:name="Calibri">
-    <w:panose1 w:val="020F0502020204030204"/>
-    <w:charset w:val="00"/>
-    <w:family w:val="swiss"/>
-    <w:pitch w:val="variable"/>
-    <w:sig w:usb0="E10002FF" w:usb1="4000ACFF" w:usb2="00000009" w:usb3="00000000" w:csb0="0000019F" w:csb1="00000000"/>
-  </w:font>
-  <w:font w:name="Trebuchet MS">
-    <w:panose1 w:val="020B0603020202020204"/>
-    <w:charset w:val="00"/>
-    <w:family w:val="swiss"/>
-    <w:pitch w:val="variable"/>
-    <w:sig w:usb0="00000287" w:usb1="00000000" w:usb2="00000000" w:usb3="00000000" w:csb0="0000009F" w:csb1="00000000"/>
-  </w:font>
-  <w:font w:name="Tahoma">
-    <w:panose1 w:val="020B0604030504040204"/>
-    <w:charset w:val="00"/>
-    <w:family w:val="swiss"/>
-    <w:notTrueType/>
-    <w:pitch w:val="variable"/>
-    <w:sig w:usb0="00000003" w:usb1="00000000" w:usb2="00000000" w:usb3="00000000" w:csb0="00000001" w:csb1="00000000"/>
-  </w:font>
-  <w:font w:name="Cambria">
-    <w:panose1 w:val="02040503050406030204"/>
-    <w:charset w:val="00"/>
-    <w:family w:val="roman"/>
-    <w:pitch w:val="variable"/>
-    <w:sig w:usb0="E00002FF" w:usb1="400004FF" w:usb2="00000000" w:usb3="00000000" w:csb0="0000019F" w:csb1="00000000"/>
-  </w:font>
-  <w:font w:name="Courier New">
-    <w:panose1 w:val="02070309020205020404"/>
-    <w:charset w:val="00"/>
-    <w:family w:val="modern"/>
-    <w:pitch w:val="fixed"/>
-    <w:sig w:usb0="E0002AFF" w:usb1="C0007843" w:usb2="00000009" w:usb3="00000000" w:csb0="000001FF" w:csb1="00000000"/>
-  </w:font>
-  <w:font w:name="Arial">
-    <w:panose1 w:val="020B0604020202020204"/>
-    <w:charset w:val="00"/>
-    <w:family w:val="swiss"/>
-    <w:pitch w:val="variable"/>
-    <w:sig w:usb0="E0002AFF" w:usb1="C0007843" w:usb2="00000009" w:usb3="00000000" w:csb0="000001FF" w:csb1="00000000"/>
-  </w:font>
-  <w:font w:name="Arabic Typesetting">
-    <w:panose1 w:val="03020402040406030203"/>
-    <w:charset w:val="00"/>
-    <w:family w:val="script"/>
-    <w:pitch w:val="variable"/>
-    <w:sig w:usb0="A000206F" w:usb1="C0000000" w:usb2="00000008" w:usb3="00000000" w:csb0="000000D3" w:csb1="00000000"/>
-  </w:font>
-</w:fonts>
-</file>
-
-<file path=word/glossary/settings.xml><?xml version="1.0" encoding="utf-8"?>
-<w:settings xmlns:o="urn:schemas-microsoft-com:office:office" xmlns:r="http://schemas.openxmlformats.org/officeDocument/2006/relationships" xmlns:m="http://schemas.openxmlformats.org/officeDocument/2006/math" xmlns:v="urn:schemas-microsoft-com:vml" xmlns:w10="urn:schemas-microsoft-com:office:word" xmlns:w="http://schemas.openxmlformats.org/wordprocessingml/2006/main" xmlns:sl="http://schemas.openxmlformats.org/schemaLibrary/2006/main">
-  <w:view w:val="normal"/>
-  <w:defaultTabStop w:val="708"/>
-  <w:hyphenationZone w:val="425"/>
-  <w:characterSpacingControl w:val="doNotCompress"/>
-  <w:compat>
-    <w:useFELayout/>
-  </w:compat>
-  <w:rsids>
-    <w:rsidRoot w:val="00780866"/>
-    <w:rsid w:val="00073149"/>
-    <w:rsid w:val="00221065"/>
-    <w:rsid w:val="003613DE"/>
-    <w:rsid w:val="00780866"/>
-  </w:rsids>
-  <m:mathPr>
-    <m:mathFont m:val="Cambria Math"/>
-    <m:brkBin m:val="before"/>
-    <m:brkBinSub m:val="--"/>
-    <m:smallFrac m:val="off"/>
-    <m:dispDef/>
-    <m:lMargin m:val="0"/>
-    <m:rMargin m:val="0"/>
-    <m:defJc m:val="centerGroup"/>
-    <m:wrapIndent m:val="1440"/>
-    <m:intLim m:val="subSup"/>
-    <m:naryLim m:val="undOvr"/>
-  </m:mathPr>
-  <w:themeFontLang w:val="fr-FR"/>
-  <w:clrSchemeMapping w:bg1="light1" w:t1="dark1" w:bg2="light2" w:t2="dark2" w:accent1="accent1" w:accent2="accent2" w:accent3="accent3" w:accent4="accent4" w:accent5="accent5" w:accent6="accent6" w:hyperlink="hyperlink" w:followedHyperlink="followedHyperlink"/>
-  <w:decimalSymbol w:val=","/>
-  <w:listSeparator w:val=";"/>
-</w:settings>
-</file>
-
-<file path=word/glossary/styles.xml><?xml version="1.0" encoding="utf-8"?>
-<w:styles xmlns:r="http://schemas.openxmlformats.org/officeDocument/2006/relationships" xmlns:w="http://schemas.openxmlformats.org/wordprocessingml/2006/main">
-  <w:docDefaults>
-    <w:rPrDefault>
-      <w:rPr>
-        <w:rFonts w:asciiTheme="minorHAnsi" w:eastAsiaTheme="minorEastAsia" w:hAnsiTheme="minorHAnsi" w:cstheme="minorBidi"/>
-        <w:sz w:val="22"/>
-        <w:szCs w:val="22"/>
-        <w:lang w:val="fr-FR" w:eastAsia="fr-FR" w:bidi="ar-SA"/>
-      </w:rPr>
-    </w:rPrDefault>
-    <w:pPrDefault>
-      <w:pPr>
-        <w:spacing w:after="200" w:line="276" w:lineRule="auto"/>
-      </w:pPr>
-    </w:pPrDefault>
-  </w:docDefaults>
-  <w:latentStyles w:defLockedState="0" w:defUIPriority="99" w:defSemiHidden="1" w:defUnhideWhenUsed="1" w:defQFormat="0" w:count="267">
-    <w:lsdException w:name="Normal" w:semiHidden="0" w:uiPriority="0" w:unhideWhenUsed="0" w:qFormat="1"/>
-    <w:lsdException w:name="heading 1" w:semiHidden="0" w:uiPriority="9" w:unhideWhenUsed="0" w:qFormat="1"/>
-    <w:lsdException w:name="heading 2" w:uiPriority="9" w:qFormat="1"/>
-    <w:lsdException w:name="heading 3" w:uiPriority="9" w:qFormat="1"/>
-    <w:lsdException w:name="heading 4" w:uiPriority="9" w:qFormat="1"/>
-    <w:lsdException w:name="heading 5" w:uiPriority="9" w:qFormat="1"/>
-    <w:lsdException w:name="heading 6" w:uiPriority="9" w:qFormat="1"/>
-    <w:lsdException w:name="heading 7" w:uiPriority="9" w:qFormat="1"/>
-    <w:lsdException w:name="heading 8" w:uiPriority="9" w:qFormat="1"/>
-    <w:lsdException w:name="heading 9" w:uiPriority="9" w:qFormat="1"/>
-    <w:lsdException w:name="toc 1" w:uiPriority="39"/>
-    <w:lsdException w:name="toc 2" w:uiPriority="39"/>
-    <w:lsdException w:name="toc 3" w:uiPriority="39"/>
-    <w:lsdException w:name="toc 4" w:uiPriority="39"/>
-    <w:lsdException w:name="toc 5" w:uiPriority="39"/>
-    <w:lsdException w:name="toc 6" w:uiPriority="39"/>
-    <w:lsdException w:name="toc 7" w:uiPriority="39"/>
-    <w:lsdException w:name="toc 8" w:uiPriority="39"/>
-    <w:lsdException w:name="toc 9" w:uiPriority="39"/>
-    <w:lsdException w:name="caption" w:uiPriority="35" w:qFormat="1"/>
-    <w:lsdException w:name="Title" w:semiHidden="0" w:uiPriority="10" w:unhideWhenUsed="0" w:qFormat="1"/>
-    <w:lsdException w:name="Default Paragraph Font" w:uiPriority="1"/>
-    <w:lsdException w:name="Subtitle" w:semiHidden="0" w:uiPriority="11" w:unhideWhenUsed="0" w:qFormat="1"/>
-    <w:lsdException w:name="Strong" w:semiHidden="0" w:uiPriority="22" w:unhideWhenUsed="0" w:qFormat="1"/>
-    <w:lsdException w:name="Emphasis" w:semiHidden="0" w:uiPriority="20" w:unhideWhenUsed="0" w:qFormat="1"/>
-    <w:lsdException w:name="Table Grid" w:semiHidden="0" w:uiPriority="59" w:unhideWhenUsed="0"/>
-    <w:lsdException w:name="Placeholder Text" w:unhideWhenUsed="0"/>
-    <w:lsdException w:name="No Spacing" w:semiHidden="0" w:uiPriority="1" w:unhideWhenUsed="0" w:qFormat="1"/>
-    <w:lsdException w:name="Light Shading" w:semiHidden="0" w:uiPriority="60" w:unhideWhenUsed="0"/>
-    <w:lsdException w:name="Light List" w:semiHidden="0" w:uiPriority="61" w:unhideWhenUsed="0"/>
-    <w:lsdException w:name="Light Grid" w:semiHidden="0" w:uiPriority="62" w:unhideWhenUsed="0"/>
-    <w:lsdException w:name="Medium Shading 1" w:semiHidden="0" w:uiPriority="63" w:unhideWhenUsed="0"/>
-    <w:lsdException w:name="Medium Shading 2" w:semiHidden="0" w:uiPriority="64" w:unhideWhenUsed="0"/>
-    <w:lsdException w:name="Medium List 1" w:semiHidden="0" w:uiPriority="65" w:unhideWhenUsed="0"/>
-    <w:lsdException w:name="Medium List 2" w:semiHidden="0" w:uiPriority="66" w:unhideWhenUsed="0"/>
-    <w:lsdException w:name="Medium Grid 1" w:semiHidden="0" w:uiPriority="67" w:unhideWhenUsed="0"/>
-    <w:lsdException w:name="Medium Grid 2" w:semiHidden="0" w:uiPriority="68" w:unhideWhenUsed="0"/>
-    <w:lsdException w:name="Medium Grid 3" w:semiHidden="0" w:uiPriority="69" w:unhideWhenUsed="0"/>
-    <w:lsdException w:name="Dark List" w:semiHidden="0" w:uiPriority="70" w:unhideWhenUsed="0"/>
-    <w:lsdException w:name="Colorful Shading" w:semiHidden="0" w:uiPriority="71" w:unhideWhenUsed="0"/>
-    <w:lsdException w:name="Colorful List" w:semiHidden="0" w:uiPriority="72" w:unhideWhenUsed="0"/>
-    <w:lsdException w:name="Colorful Grid" w:semiHidden="0" w:uiPriority="73" w:unhideWhenUsed="0"/>
-    <w:lsdException w:name="Light Shading Accent 1" w:semiHidden="0" w:uiPriority="60" w:unhideWhenUsed="0"/>
-    <w:lsdException w:name="Light List Accent 1" w:semiHidden="0" w:uiPriority="61" w:unhideWhenUsed="0"/>
-    <w:lsdException w:name="Light Grid Accent 1" w:semiHidden="0" w:uiPriority="62" w:unhideWhenUsed="0"/>
-    <w:lsdException w:name="Medium Shading 1 Accent 1" w:semiHidden="0" w:uiPriority="63" w:unhideWhenUsed="0"/>
-    <w:lsdException w:name="Medium Shading 2 Accent 1" w:semiHidden="0" w:uiPriority="64" w:unhideWhenUsed="0"/>
-    <w:lsdException w:name="Medium List 1 Accent 1" w:semiHidden="0" w:uiPriority="65" w:unhideWhenUsed="0"/>
-    <w:lsdException w:name="Revision" w:unhideWhenUsed="0"/>
-    <w:lsdException w:name="List Paragraph" w:semiHidden="0" w:uiPriority="34" w:unhideWhenUsed="0" w:qFormat="1"/>
-    <w:lsdException w:name="Quote" w:semiHidden="0" w:uiPriority="29" w:unhideWhenUsed="0" w:qFormat="1"/>
-    <w:lsdException w:name="Intense Quote" w:semiHidden="0" w:uiPriority="30" w:unhideWhenUsed="0" w:qFormat="1"/>
-    <w:lsdException w:name="Medium List 2 Accent 1" w:semiHidden="0" w:uiPriority="66" w:unhideWhenUsed="0"/>
-    <w:lsdException w:name="Medium Grid 1 Accent 1" w:semiHidden="0" w:uiPriority="67" w:unhideWhenUsed="0"/>
-    <w:lsdException w:name="Medium Grid 2 Accent 1" w:semiHidden="0" w:uiPriority="68" w:unhideWhenUsed="0"/>
-    <w:lsdException w:name="Medium Grid 3 Accent 1" w:semiHidden="0" w:uiPriority="69" w:unhideWhenUsed="0"/>
-    <w:lsdException w:name="Dark List Accent 1" w:semiHidden="0" w:uiPriority="70" w:unhideWhenUsed="0"/>
-    <w:lsdException w:name="Colorful Shading Accent 1" w:semiHidden="0" w:uiPriority="71" w:unhideWhenUsed="0"/>
-    <w:lsdException w:name="Colorful List Accent 1" w:semiHidden="0" w:uiPriority="72" w:unhideWhenUsed="0"/>
-    <w:lsdException w:name="Colorful Grid Accent 1" w:semiHidden="0" w:uiPriority="73" w:unhideWhenUsed="0"/>
-    <w:lsdException w:name="Light Shading Accent 2" w:semiHidden="0" w:uiPriority="60" w:unhideWhenUsed="0"/>
-    <w:lsdException w:name="Light List Accent 2" w:semiHidden="0" w:uiPriority="61" w:unhideWhenUsed="0"/>
-    <w:lsdException w:name="Light Grid Accent 2" w:semiHidden="0" w:uiPriority="62" w:unhideWhenUsed="0"/>
-    <w:lsdException w:name="Medium Shading 1 Accent 2" w:semiHidden="0" w:uiPriority="63" w:unhideWhenUsed="0"/>
-    <w:lsdException w:name="Medium Shading 2 Accent 2" w:semiHidden="0" w:uiPriority="64" w:unhideWhenUsed="0"/>
-    <w:lsdException w:name="Medium List 1 Accent 2" w:semiHidden="0" w:uiPriority="65" w:unhideWhenUsed="0"/>
-    <w:lsdException w:name="Medium List 2 Accent 2" w:semiHidden="0" w:uiPriority="66" w:unhideWhenUsed="0"/>
-    <w:lsdException w:name="Medium Grid 1 Accent 2" w:semiHidden="0" w:uiPriority="67" w:unhideWhenUsed="0"/>
-    <w:lsdException w:name="Medium Grid 2 Accent 2" w:semiHidden="0" w:uiPriority="68" w:unhideWhenUsed="0"/>
-    <w:lsdException w:name="Medium Grid 3 Accent 2" w:semiHidden="0" w:uiPriority="69" w:unhideWhenUsed="0"/>
-    <w:lsdException w:name="Dark List Accent 2" w:semiHidden="0" w:uiPriority="70" w:unhideWhenUsed="0"/>
-    <w:lsdException w:name="Colorful Shading Accent 2" w:semiHidden="0" w:uiPriority="71" w:unhideWhenUsed="0"/>
-    <w:lsdException w:name="Colorful List Accent 2" w:semiHidden="0" w:uiPriority="72" w:unhideWhenUsed="0"/>
-    <w:lsdException w:name="Colorful Grid Accent 2" w:semiHidden="0" w:uiPriority="73" w:unhideWhenUsed="0"/>
-    <w:lsdException w:name="Light Shading Accent 3" w:semiHidden="0" w:uiPriority="60" w:unhideWhenUsed="0"/>
-    <w:lsdException w:name="Light List Accent 3" w:semiHidden="0" w:uiPriority="61" w:unhideWhenUsed="0"/>
-    <w:lsdException w:name="Light Grid Accent 3" w:semiHidden="0" w:uiPriority="62" w:unhideWhenUsed="0"/>
-    <w:lsdException w:name="Medium Shading 1 Accent 3" w:semiHidden="0" w:uiPriority="63" w:unhideWhenUsed="0"/>
-    <w:lsdException w:name="Medium Shading 2 Accent 3" w:semiHidden="0" w:uiPriority="64" w:unhideWhenUsed="0"/>
-    <w:lsdException w:name="Medium List 1 Accent 3" w:semiHidden="0" w:uiPriority="65" w:unhideWhenUsed="0"/>
-    <w:lsdException w:name="Medium List 2 Accent 3" w:semiHidden="0" w:uiPriority="66" w:unhideWhenUsed="0"/>
-    <w:lsdException w:name="Medium Grid 1 Accent 3" w:semiHidden="0" w:uiPriority="67" w:unhideWhenUsed="0"/>
-    <w:lsdException w:name="Medium Grid 2 Accent 3" w:semiHidden="0" w:uiPriority="68" w:unhideWhenUsed="0"/>
-    <w:lsdException w:name="Medium Grid 3 Accent 3" w:semiHidden="0" w:uiPriority="69" w:unhideWhenUsed="0"/>
-    <w:lsdException w:name="Dark List Accent 3" w:semiHidden="0" w:uiPriority="70" w:unhideWhenUsed="0"/>
-    <w:lsdException w:name="Colorful Shading Accent 3" w:semiHidden="0" w:uiPriority="71" w:unhideWhenUsed="0"/>
-    <w:lsdException w:name="Colorful List Accent 3" w:semiHidden="0" w:uiPriority="72" w:unhideWhenUsed="0"/>
-    <w:lsdException w:name="Colorful Grid Accent 3" w:semiHidden="0" w:uiPriority="73" w:unhideWhenUsed="0"/>
-    <w:lsdException w:name="Light Shading Accent 4" w:semiHidden="0" w:uiPriority="60" w:unhideWhenUsed="0"/>
-    <w:lsdException w:name="Light List Accent 4" w:semiHidden="0" w:uiPriority="61" w:unhideWhenUsed="0"/>
-    <w:lsdException w:name="Light Grid Accent 4" w:semiHidden="0" w:uiPriority="62" w:unhideWhenUsed="0"/>
-    <w:lsdException w:name="Medium Shading 1 Accent 4" w:semiHidden="0" w:uiPriority="63" w:unhideWhenUsed="0"/>
-    <w:lsdException w:name="Medium Shading 2 Accent 4" w:semiHidden="0" w:uiPriority="64" w:unhideWhenUsed="0"/>
-    <w:lsdException w:name="Medium List 1 Accent 4" w:semiHidden="0" w:uiPriority="65" w:unhideWhenUsed="0"/>
-    <w:lsdException w:name="Medium List 2 Accent 4" w:semiHidden="0" w:uiPriority="66" w:unhideWhenUsed="0"/>
-    <w:lsdException w:name="Medium Grid 1 Accent 4" w:semiHidden="0" w:uiPriority="67" w:unhideWhenUsed="0"/>
-    <w:lsdException w:name="Medium Grid 2 Accent 4" w:semiHidden="0" w:uiPriority="68" w:unhideWhenUsed="0"/>
-    <w:lsdException w:name="Medium Grid 3 Accent 4" w:semiHidden="0" w:uiPriority="69" w:unhideWhenUsed="0"/>
-    <w:lsdException w:name="Dark List Accent 4" w:semiHidden="0" w:uiPriority="70" w:unhideWhenUsed="0"/>
-    <w:lsdException w:name="Colorful Shading Accent 4" w:semiHidden="0" w:uiPriority="71" w:unhideWhenUsed="0"/>
-    <w:lsdException w:name="Colorful List Accent 4" w:semiHidden="0" w:uiPriority="72" w:unhideWhenUsed="0"/>
-    <w:lsdException w:name="Colorful Grid Accent 4" w:semiHidden="0" w:uiPriority="73" w:unhideWhenUsed="0"/>
-    <w:lsdException w:name="Light Shading Accent 5" w:semiHidden="0" w:uiPriority="60" w:unhideWhenUsed="0"/>
-    <w:lsdException w:name="Light List Accent 5" w:semiHidden="0" w:uiPriority="61" w:unhideWhenUsed="0"/>
-    <w:lsdException w:name="Light Grid Accent 5" w:semiHidden="0" w:uiPriority="62" w:unhideWhenUsed="0"/>
-    <w:lsdException w:name="Medium Shading 1 Accent 5" w:semiHidden="0" w:uiPriority="63" w:unhideWhenUsed="0"/>
-    <w:lsdException w:name="Medium Shading 2 Accent 5" w:semiHidden="0" w:uiPriority="64" w:unhideWhenUsed="0"/>
-    <w:lsdException w:name="Medium List 1 Accent 5" w:semiHidden="0" w:uiPriority="65" w:unhideWhenUsed="0"/>
-    <w:lsdException w:name="Medium List 2 Accent 5" w:semiHidden="0" w:uiPriority="66" w:unhideWhenUsed="0"/>
-    <w:lsdException w:name="Medium Grid 1 Accent 5" w:semiHidden="0" w:uiPriority="67" w:unhideWhenUsed="0"/>
-    <w:lsdException w:name="Medium Grid 2 Accent 5" w:semiHidden="0" w:uiPriority="68" w:unhideWhenUsed="0"/>
-    <w:lsdException w:name="Medium Grid 3 Accent 5" w:semiHidden="0" w:uiPriority="69" w:unhideWhenUsed="0"/>
-    <w:lsdException w:name="Dark List Accent 5" w:semiHidden="0" w:uiPriority="70" w:unhideWhenUsed="0"/>
-    <w:lsdException w:name="Colorful Shading Accent 5" w:semiHidden="0" w:uiPriority="71" w:unhideWhenUsed="0"/>
-    <w:lsdException w:name="Colorful List Accent 5" w:semiHidden="0" w:uiPriority="72" w:unhideWhenUsed="0"/>
-    <w:lsdException w:name="Colorful Grid Accent 5" w:semiHidden="0" w:uiPriority="73" w:unhideWhenUsed="0"/>
-    <w:lsdException w:name="Light Shading Accent 6" w:semiHidden="0" w:uiPriority="60" w:unhideWhenUsed="0"/>
-    <w:lsdException w:name="Light List Accent 6" w:semiHidden="0" w:uiPriority="61" w:unhideWhenUsed="0"/>
-    <w:lsdException w:name="Light Grid Accent 6" w:semiHidden="0" w:uiPriority="62" w:unhideWhenUsed="0"/>
-    <w:lsdException w:name="Medium Shading 1 Accent 6" w:semiHidden="0" w:uiPriority="63" w:unhideWhenUsed="0"/>
-    <w:lsdException w:name="Medium Shading 2 Accent 6" w:semiHidden="0" w:uiPriority="64" w:unhideWhenUsed="0"/>
-    <w:lsdException w:name="Medium List 1 Accent 6" w:semiHidden="0" w:uiPriority="65" w:unhideWhenUsed="0"/>
-    <w:lsdException w:name="Medium List 2 Accent 6" w:semiHidden="0" w:uiPriority="66" w:unhideWhenUsed="0"/>
-    <w:lsdException w:name="Medium Grid 1 Accent 6" w:semiHidden="0" w:uiPriority="67" w:unhideWhenUsed="0"/>
-    <w:lsdException w:name="Medium Grid 2 Accent 6" w:semiHidden="0" w:uiPriority="68" w:unhideWhenUsed="0"/>
-    <w:lsdException w:name="Medium Grid 3 Accent 6" w:semiHidden="0" w:uiPriority="69" w:unhideWhenUsed="0"/>
-    <w:lsdException w:name="Dark List Accent 6" w:semiHidden="0" w:uiPriority="70" w:unhideWhenUsed="0"/>
-    <w:lsdException w:name="Colorful Shading Accent 6" w:semiHidden="0" w:uiPriority="71" w:unhideWhenUsed="0"/>
-    <w:lsdException w:name="Colorful List Accent 6" w:semiHidden="0" w:uiPriority="72" w:unhideWhenUsed="0"/>
-    <w:lsdException w:name="Colorful Grid Accent 6" w:semiHidden="0" w:uiPriority="73" w:unhideWhenUsed="0"/>
-    <w:lsdException w:name="Subtle Emphasis" w:semiHidden="0" w:uiPriority="19" w:unhideWhenUsed="0" w:qFormat="1"/>
-    <w:lsdException w:name="Intense Emphasis" w:semiHidden="0" w:uiPriority="21" w:unhideWhenUsed="0" w:qFormat="1"/>
-    <w:lsdException w:name="Subtle Reference" w:semiHidden="0" w:uiPriority="31" w:unhideWhenUsed="0" w:qFormat="1"/>
-    <w:lsdException w:name="Intense Reference" w:semiHidden="0" w:uiPriority="32" w:unhideWhenUsed="0" w:qFormat="1"/>
-    <w:lsdException w:name="Book Title" w:semiHidden="0" w:uiPriority="33" w:unhideWhenUsed="0" w:qFormat="1"/>
-    <w:lsdException w:name="Bibliography" w:uiPriority="37"/>
-    <w:lsdException w:name="TOC Heading" w:uiPriority="39" w:qFormat="1"/>
-  </w:latentStyles>
-  <w:style w:type="paragraph" w:default="1" w:styleId="Normal">
-    <w:name w:val="Normal"/>
-    <w:qFormat/>
-    <w:rsid w:val="003613DE"/>
-  </w:style>
-  <w:style w:type="character" w:default="1" w:styleId="Policepardfaut">
-    <w:name w:val="Default Paragraph Font"/>
-    <w:uiPriority w:val="1"/>
-    <w:semiHidden/>
-    <w:unhideWhenUsed/>
-  </w:style>
-  <w:style w:type="table" w:default="1" w:styleId="TableauNormal">
-    <w:name w:val="Normal Table"/>
-    <w:uiPriority w:val="99"/>
-    <w:semiHidden/>
-    <w:unhideWhenUsed/>
-    <w:qFormat/>
-    <w:tblPr>
-      <w:tblInd w:w="0" w:type="dxa"/>
-      <w:tblCellMar>
-        <w:top w:w="0" w:type="dxa"/>
-        <w:left w:w="108" w:type="dxa"/>
-        <w:bottom w:w="0" w:type="dxa"/>
-        <w:right w:w="108" w:type="dxa"/>
-      </w:tblCellMar>
-    </w:tblPr>
-  </w:style>
-  <w:style w:type="numbering" w:default="1" w:styleId="Aucuneliste">
-    <w:name w:val="No List"/>
-    <w:uiPriority w:val="99"/>
-    <w:semiHidden/>
-    <w:unhideWhenUsed/>
-  </w:style>
-  <w:style w:type="paragraph" w:customStyle="1" w:styleId="2908E602673A45588DF8C313875C86E7">
-    <w:name w:val="2908E602673A45588DF8C313875C86E7"/>
-    <w:rsid w:val="00780866"/>
-  </w:style>
-  <w:style w:type="paragraph" w:customStyle="1" w:styleId="FF0FE50BABD5448FA0DD8A587EF44DEC">
-    <w:name w:val="FF0FE50BABD5448FA0DD8A587EF44DEC"/>
-    <w:rsid w:val="00780866"/>
-  </w:style>
-  <w:style w:type="paragraph" w:customStyle="1" w:styleId="E2CA79232FE946C7820EF79C1EC07033">
-    <w:name w:val="E2CA79232FE946C7820EF79C1EC07033"/>
-    <w:rsid w:val="00780866"/>
-  </w:style>
-</w:styles>
-</file>
-
-<file path=word/glossary/webSettings.xml><?xml version="1.0" encoding="utf-8"?>
-<w:webSettings xmlns:r="http://schemas.openxmlformats.org/officeDocument/2006/relationships" xmlns:w="http://schemas.openxmlformats.org/wordprocessingml/2006/main">
-  <w:optimizeForBrowser/>
-</w:webSettings>
-</file>
-
 <file path=word/theme/theme1.xml><?xml version="1.0" encoding="utf-8"?>
 <a:theme xmlns:a="http://schemas.openxmlformats.org/drawingml/2006/main" name="Thème Office">
   <a:themeElements>
@@ -5169,7 +4854,7 @@
 </file>
 
 <file path=customXml/itemProps1.xml><?xml version="1.0" encoding="utf-8"?>
-<ds:datastoreItem xmlns:ds="http://schemas.openxmlformats.org/officeDocument/2006/customXml" ds:itemID="{006C4916-C09B-4EAA-84F7-D93F46E29E75}">
+<ds:datastoreItem xmlns:ds="http://schemas.openxmlformats.org/officeDocument/2006/customXml" ds:itemID="{747370DD-A8C5-4996-93C4-06A985A7CD15}">
   <ds:schemaRefs>
     <ds:schemaRef ds:uri="http://schemas.openxmlformats.org/officeDocument/2006/bibliography"/>
   </ds:schemaRefs>

</xml_diff>